<commit_message>
Input and output files are written.
</commit_message>
<xml_diff>
--- a/Beadando1/Documentation.docx
+++ b/Beadando1/Documentation.docx
@@ -7041,6 +7041,7 @@
       </w:pPr>
       <w:r>
         <w:rPr>
+          <w:noProof/>
           <w:lang w:val="hu-HU"/>
         </w:rPr>
         <w:drawing>
@@ -7147,6 +7148,7 @@
       </w:pPr>
       <w:r>
         <w:rPr>
+          <w:noProof/>
           <w:lang w:val="hu-HU"/>
         </w:rPr>
         <w:drawing>
@@ -7625,6 +7627,7 @@
       </w:pPr>
       <w:r>
         <w:rPr>
+          <w:noProof/>
           <w:lang w:val="hu-HU"/>
         </w:rPr>
         <w:drawing>
@@ -8427,6 +8430,7 @@
       </w:pPr>
       <w:r>
         <w:rPr>
+          <w:noProof/>
           <w:lang w:val="hu-HU"/>
         </w:rPr>
         <w:drawing>
@@ -8670,25 +8674,7 @@
         <w:rPr>
           <w:lang w:val="hu-HU"/>
         </w:rPr>
-        <w:t xml:space="preserve"> metódusa egy </w:t>
-      </w:r>
-      <w:r>
-        <w:rPr>
-          <w:lang w:val="hu-HU"/>
-        </w:rPr>
-        <w:t xml:space="preserve">prioritásos sorból kiolvasott </w:t>
-      </w:r>
-      <w:r>
-        <w:rPr>
-          <w:lang w:val="hu-HU"/>
-        </w:rPr>
-        <w:t xml:space="preserve">számot </w:t>
-      </w:r>
-      <w:r>
-        <w:rPr>
-          <w:lang w:val="hu-HU"/>
-        </w:rPr>
-        <w:t>ad vissza, amit konstruktorban adnak át neki. Ez a tesztelhetőség miatt kell, hogy előre meghatározott számokat tudjon tesztelésnél „generálni” a program.</w:t>
+        <w:t xml:space="preserve"> metódusa egy prioritásos sorból kiolvasott számot ad vissza, amit konstruktorban adnak át neki. Ez a tesztelhetőség miatt kell, hogy előre meghatározott számokat tudjon tesztelésnél „generálni” a program.</w:t>
       </w:r>
     </w:p>
     <w:p>
@@ -8763,6 +8749,7 @@
       </w:pPr>
       <w:r>
         <w:rPr>
+          <w:noProof/>
           <w:lang w:val="hu-HU"/>
         </w:rPr>
         <w:drawing>
@@ -9120,37 +9107,7 @@
         <w:rPr>
           <w:lang w:val="hu-HU"/>
         </w:rPr>
-        <w:t xml:space="preserve"> vagy </w:t>
-      </w:r>
-      <w:r>
-        <w:rPr>
-          <w:lang w:val="hu-HU"/>
-        </w:rPr>
-        <w:t>upgrade</w:t>
-      </w:r>
-      <w:r>
-        <w:rPr>
-          <w:lang w:val="hu-HU"/>
-        </w:rPr>
-        <w:t xml:space="preserve"> metódusát</w:t>
-      </w:r>
-      <w:r>
-        <w:rPr>
-          <w:lang w:val="hu-HU"/>
-        </w:rPr>
-        <w:t xml:space="preserve"> </w:t>
-      </w:r>
-      <w:r>
-        <w:rPr>
-          <w:lang w:val="hu-HU"/>
-        </w:rPr>
-        <w:t>hívják meg</w:t>
-      </w:r>
-      <w:r>
-        <w:rPr>
-          <w:lang w:val="hu-HU"/>
-        </w:rPr>
-        <w:t xml:space="preserve">, de a játékos </w:t>
+        <w:t xml:space="preserve"> vagy upgrade metódusát hívják meg, de a játékos </w:t>
       </w:r>
       <w:proofErr w:type="spellStart"/>
       <w:r>
@@ -9164,13 +9121,7 @@
         <w:rPr>
           <w:lang w:val="hu-HU"/>
         </w:rPr>
-        <w:t xml:space="preserve"> attribútuma kisebb az ingatlan áránál</w:t>
-      </w:r>
-      <w:r>
-        <w:rPr>
-          <w:lang w:val="hu-HU"/>
-        </w:rPr>
-        <w:t>.</w:t>
+        <w:t xml:space="preserve"> attribútuma kisebb az ingatlan áránál.</w:t>
       </w:r>
     </w:p>
     <w:p>
@@ -9275,13 +9226,7 @@
         <w:rPr>
           <w:lang w:val="hu-HU"/>
         </w:rPr>
-        <w:t xml:space="preserve"> metódusát</w:t>
-      </w:r>
-      <w:r>
-        <w:rPr>
-          <w:lang w:val="hu-HU"/>
-        </w:rPr>
-        <w:t xml:space="preserve"> vagy az ingatlan </w:t>
+        <w:t xml:space="preserve"> metódusát vagy az ingatlan </w:t>
       </w:r>
       <w:proofErr w:type="spellStart"/>
       <w:r>
@@ -9295,31 +9240,7 @@
         <w:rPr>
           <w:lang w:val="hu-HU"/>
         </w:rPr>
-        <w:t xml:space="preserve"> </w:t>
-      </w:r>
-      <w:r>
-        <w:rPr>
-          <w:lang w:val="hu-HU"/>
-        </w:rPr>
-        <w:t xml:space="preserve">metódusát </w:t>
-      </w:r>
-      <w:r>
-        <w:rPr>
-          <w:lang w:val="hu-HU"/>
-        </w:rPr>
-        <w:t>hívják meg, de</w:t>
-      </w:r>
-      <w:r>
-        <w:rPr>
-          <w:lang w:val="hu-HU"/>
-        </w:rPr>
-        <w:t xml:space="preserve"> az ingatlannal már van tulajdonosa</w:t>
-      </w:r>
-      <w:r>
-        <w:rPr>
-          <w:lang w:val="hu-HU"/>
-        </w:rPr>
-        <w:t>.</w:t>
+        <w:t xml:space="preserve"> metódusát hívják meg, de az ingatlannal már van tulajdonosa.</w:t>
       </w:r>
     </w:p>
     <w:p>
@@ -9410,38 +9331,14 @@
         <w:rPr>
           <w:lang w:val="hu-HU"/>
         </w:rPr>
-        <w:t xml:space="preserve"> osztály metódusai dobják ezt a kivételt, akkor, ha a játékos </w:t>
-      </w:r>
-      <w:r>
-        <w:rPr>
-          <w:lang w:val="hu-HU"/>
-        </w:rPr>
-        <w:t>upgrade</w:t>
-      </w:r>
-      <w:r>
-        <w:rPr>
-          <w:lang w:val="hu-HU"/>
-        </w:rPr>
-        <w:t xml:space="preserve"> metódusát vagy az ingatlan </w:t>
-      </w:r>
-      <w:proofErr w:type="spellStart"/>
-      <w:r>
-        <w:rPr>
-          <w:lang w:val="hu-HU"/>
-        </w:rPr>
-        <w:t>on</w:t>
-      </w:r>
-      <w:r>
-        <w:rPr>
-          <w:lang w:val="hu-HU"/>
-        </w:rPr>
-        <w:t>Upgraded</w:t>
-      </w:r>
-      <w:r>
-        <w:rPr>
-          <w:lang w:val="hu-HU"/>
-        </w:rPr>
-        <w:t>ByPlayer</w:t>
+        <w:t xml:space="preserve"> osztály metódusai dobják ezt a kivételt, akkor, ha a játékos upgrade metódusát vagy az ingatlan </w:t>
+      </w:r>
+      <w:proofErr w:type="spellStart"/>
+      <w:r>
+        <w:rPr>
+          <w:lang w:val="hu-HU"/>
+        </w:rPr>
+        <w:t>onUpgradedByPlayer</w:t>
       </w:r>
       <w:proofErr w:type="spellEnd"/>
       <w:r>
@@ -9556,38 +9453,14 @@
         <w:rPr>
           <w:lang w:val="hu-HU"/>
         </w:rPr>
-        <w:t>on</w:t>
-      </w:r>
-      <w:r>
-        <w:rPr>
-          <w:lang w:val="hu-HU"/>
-        </w:rPr>
-        <w:t>Upgraded</w:t>
-      </w:r>
-      <w:r>
-        <w:rPr>
-          <w:lang w:val="hu-HU"/>
-        </w:rPr>
-        <w:t>ByPlayer</w:t>
-      </w:r>
-      <w:proofErr w:type="spellEnd"/>
-      <w:r>
-        <w:rPr>
-          <w:lang w:val="hu-HU"/>
-        </w:rPr>
-        <w:t xml:space="preserve"> metódusát hívják meg, de az ingatlannal </w:t>
-      </w:r>
-      <w:r>
-        <w:rPr>
-          <w:lang w:val="hu-HU"/>
-        </w:rPr>
-        <w:t>nincs</w:t>
-      </w:r>
-      <w:r>
-        <w:rPr>
-          <w:lang w:val="hu-HU"/>
-        </w:rPr>
-        <w:t xml:space="preserve"> tulajdonosa.</w:t>
+        <w:t>onUpgradedByPlayer</w:t>
+      </w:r>
+      <w:proofErr w:type="spellEnd"/>
+      <w:r>
+        <w:rPr>
+          <w:lang w:val="hu-HU"/>
+        </w:rPr>
+        <w:t xml:space="preserve"> metódusát hívják meg, de az ingatlannal nincs tulajdonosa.</w:t>
       </w:r>
     </w:p>
     <w:p>
@@ -9650,13 +9523,7 @@
         <w:rPr>
           <w:lang w:val="hu-HU"/>
         </w:rPr>
-        <w:t xml:space="preserve"> osztályból származik le és a</w:t>
-      </w:r>
-      <w:r>
-        <w:rPr>
-          <w:lang w:val="hu-HU"/>
-        </w:rPr>
-        <w:t xml:space="preserve"> Game osztály dobja ezt a kivételt, amikor a pályát már beolvasta a játék, de nincsen legalább 1 mező a pályán az összes típusból.</w:t>
+        <w:t xml:space="preserve"> osztályból származik le és a Game osztály dobja ezt a kivételt, amikor a pályát már beolvasta a játék, de nincsen legalább 1 mező a pályán az összes típusból.</w:t>
       </w:r>
     </w:p>
     <w:p>
@@ -9733,13 +9600,7 @@
         <w:rPr>
           <w:lang w:val="hu-HU"/>
         </w:rPr>
-        <w:t xml:space="preserve"> osztály</w:t>
-      </w:r>
-      <w:r>
-        <w:rPr>
-          <w:lang w:val="hu-HU"/>
-        </w:rPr>
-        <w:t xml:space="preserve"> dobja ezt a kivételt, </w:t>
+        <w:t xml:space="preserve"> osztály dobja ezt a kivételt, </w:t>
       </w:r>
       <w:r>
         <w:rPr>
@@ -9807,6 +9668,7 @@
       </w:pPr>
       <w:r>
         <w:rPr>
+          <w:noProof/>
           <w:lang w:val="hu-HU"/>
         </w:rPr>
         <w:drawing>
@@ -10192,6 +10054,7 @@
           </w:tcPr>
           <w:p>
             <w:pPr>
+              <w:jc w:val="center"/>
               <w:rPr>
                 <w:rFonts w:ascii="Times New Roman" w:hAnsi="Times New Roman" w:cs="Times New Roman"/>
                 <w:lang w:val="hu-HU"/>
@@ -10212,6 +10075,7 @@
           </w:tcPr>
           <w:p>
             <w:pPr>
+              <w:jc w:val="center"/>
               <w:rPr>
                 <w:rFonts w:ascii="Times New Roman" w:hAnsi="Times New Roman" w:cs="Times New Roman"/>
                 <w:lang w:val="hu-HU"/>
@@ -10304,6 +10168,7 @@
           </w:tcPr>
           <w:p>
             <w:pPr>
+              <w:jc w:val="center"/>
               <w:rPr>
                 <w:rFonts w:ascii="Times New Roman" w:hAnsi="Times New Roman" w:cs="Times New Roman"/>
                 <w:lang w:val="hu-HU"/>
@@ -10324,6 +10189,7 @@
           </w:tcPr>
           <w:p>
             <w:pPr>
+              <w:jc w:val="center"/>
               <w:rPr>
                 <w:rFonts w:ascii="Times New Roman" w:hAnsi="Times New Roman" w:cs="Times New Roman"/>
                 <w:lang w:val="hu-HU"/>
@@ -10402,6 +10268,7 @@
           </w:tcPr>
           <w:p>
             <w:pPr>
+              <w:jc w:val="center"/>
               <w:rPr>
                 <w:rFonts w:ascii="Times New Roman" w:hAnsi="Times New Roman" w:cs="Times New Roman"/>
                 <w:lang w:val="hu-HU"/>
@@ -10422,6 +10289,7 @@
           </w:tcPr>
           <w:p>
             <w:pPr>
+              <w:jc w:val="center"/>
               <w:rPr>
                 <w:rFonts w:ascii="Times New Roman" w:hAnsi="Times New Roman" w:cs="Times New Roman"/>
                 <w:lang w:val="hu-HU"/>
@@ -10486,6 +10354,7 @@
           </w:tcPr>
           <w:p>
             <w:pPr>
+              <w:jc w:val="center"/>
               <w:rPr>
                 <w:rFonts w:ascii="Times New Roman" w:hAnsi="Times New Roman" w:cs="Times New Roman"/>
                 <w:lang w:val="hu-HU"/>
@@ -10506,6 +10375,7 @@
           </w:tcPr>
           <w:p>
             <w:pPr>
+              <w:jc w:val="center"/>
               <w:rPr>
                 <w:rFonts w:ascii="Times New Roman" w:hAnsi="Times New Roman" w:cs="Times New Roman"/>
                 <w:lang w:val="hu-HU"/>
@@ -10570,6 +10440,7 @@
           </w:tcPr>
           <w:p>
             <w:pPr>
+              <w:jc w:val="center"/>
               <w:rPr>
                 <w:rFonts w:ascii="Times New Roman" w:hAnsi="Times New Roman" w:cs="Times New Roman"/>
                 <w:lang w:val="hu-HU"/>
@@ -10590,6 +10461,7 @@
           </w:tcPr>
           <w:p>
             <w:pPr>
+              <w:jc w:val="center"/>
               <w:rPr>
                 <w:rFonts w:ascii="Times New Roman" w:hAnsi="Times New Roman" w:cs="Times New Roman"/>
                 <w:lang w:val="hu-HU"/>
@@ -10754,6 +10626,7 @@
           </w:tcPr>
           <w:p>
             <w:pPr>
+              <w:jc w:val="center"/>
               <w:rPr>
                 <w:rFonts w:ascii="Times New Roman" w:hAnsi="Times New Roman" w:cs="Times New Roman"/>
                 <w:lang w:val="hu-HU"/>
@@ -10774,6 +10647,7 @@
           </w:tcPr>
           <w:p>
             <w:pPr>
+              <w:jc w:val="center"/>
               <w:rPr>
                 <w:rFonts w:ascii="Times New Roman" w:hAnsi="Times New Roman" w:cs="Times New Roman"/>
                 <w:lang w:val="hu-HU"/>
@@ -10838,6 +10712,7 @@
           </w:tcPr>
           <w:p>
             <w:pPr>
+              <w:jc w:val="center"/>
               <w:rPr>
                 <w:rFonts w:ascii="Times New Roman" w:hAnsi="Times New Roman" w:cs="Times New Roman"/>
                 <w:lang w:val="hu-HU"/>
@@ -10848,7 +10723,7 @@
                 <w:rFonts w:ascii="Times New Roman" w:hAnsi="Times New Roman" w:cs="Times New Roman"/>
                 <w:lang w:val="hu-HU"/>
               </w:rPr>
-              <w:t>Input7.txt</w:t>
+              <w:t>-</w:t>
             </w:r>
           </w:p>
         </w:tc>
@@ -10858,6 +10733,7 @@
           </w:tcPr>
           <w:p>
             <w:pPr>
+              <w:jc w:val="center"/>
               <w:rPr>
                 <w:rFonts w:ascii="Times New Roman" w:hAnsi="Times New Roman" w:cs="Times New Roman"/>
                 <w:lang w:val="hu-HU"/>
@@ -10989,6 +10865,7 @@
           </w:tcPr>
           <w:p>
             <w:pPr>
+              <w:jc w:val="center"/>
               <w:rPr>
                 <w:rFonts w:ascii="Times New Roman" w:hAnsi="Times New Roman" w:cs="Times New Roman"/>
                 <w:lang w:val="hu-HU"/>
@@ -11009,6 +10886,7 @@
           </w:tcPr>
           <w:p>
             <w:pPr>
+              <w:jc w:val="center"/>
               <w:rPr>
                 <w:rFonts w:ascii="Times New Roman" w:hAnsi="Times New Roman" w:cs="Times New Roman"/>
                 <w:lang w:val="hu-HU"/>
@@ -11113,6 +10991,7 @@
           </w:tcPr>
           <w:p>
             <w:pPr>
+              <w:jc w:val="center"/>
               <w:rPr>
                 <w:rFonts w:ascii="Times New Roman" w:hAnsi="Times New Roman" w:cs="Times New Roman"/>
                 <w:lang w:val="hu-HU"/>
@@ -11133,6 +11012,7 @@
           </w:tcPr>
           <w:p>
             <w:pPr>
+              <w:jc w:val="center"/>
               <w:rPr>
                 <w:rFonts w:ascii="Times New Roman" w:hAnsi="Times New Roman" w:cs="Times New Roman"/>
                 <w:lang w:val="hu-HU"/>
@@ -11221,6 +11101,7 @@
           </w:tcPr>
           <w:p>
             <w:pPr>
+              <w:jc w:val="center"/>
               <w:rPr>
                 <w:rFonts w:ascii="Times New Roman" w:hAnsi="Times New Roman" w:cs="Times New Roman"/>
                 <w:lang w:val="hu-HU"/>
@@ -11241,6 +11122,7 @@
           </w:tcPr>
           <w:p>
             <w:pPr>
+              <w:jc w:val="center"/>
               <w:rPr>
                 <w:rFonts w:ascii="Times New Roman" w:hAnsi="Times New Roman" w:cs="Times New Roman"/>
                 <w:lang w:val="hu-HU"/>
@@ -11391,6 +11273,7 @@
           </w:tcPr>
           <w:p>
             <w:pPr>
+              <w:jc w:val="center"/>
               <w:rPr>
                 <w:rFonts w:ascii="Times New Roman" w:hAnsi="Times New Roman" w:cs="Times New Roman"/>
                 <w:lang w:val="hu-HU"/>
@@ -11411,6 +11294,7 @@
           </w:tcPr>
           <w:p>
             <w:pPr>
+              <w:jc w:val="center"/>
               <w:rPr>
                 <w:rFonts w:ascii="Times New Roman" w:hAnsi="Times New Roman" w:cs="Times New Roman"/>
                 <w:lang w:val="hu-HU"/>
@@ -11523,6 +11407,7 @@
           </w:tcPr>
           <w:p>
             <w:pPr>
+              <w:jc w:val="center"/>
               <w:rPr>
                 <w:rFonts w:ascii="Times New Roman" w:hAnsi="Times New Roman" w:cs="Times New Roman"/>
                 <w:lang w:val="hu-HU"/>
@@ -11543,6 +11428,7 @@
           </w:tcPr>
           <w:p>
             <w:pPr>
+              <w:jc w:val="center"/>
               <w:rPr>
                 <w:rFonts w:ascii="Times New Roman" w:hAnsi="Times New Roman" w:cs="Times New Roman"/>
                 <w:lang w:val="hu-HU"/>
@@ -11659,6 +11545,7 @@
           </w:tcPr>
           <w:p>
             <w:pPr>
+              <w:jc w:val="center"/>
               <w:rPr>
                 <w:rFonts w:ascii="Times New Roman" w:hAnsi="Times New Roman" w:cs="Times New Roman"/>
                 <w:lang w:val="hu-HU"/>
@@ -11679,6 +11566,7 @@
           </w:tcPr>
           <w:p>
             <w:pPr>
+              <w:jc w:val="center"/>
               <w:rPr>
                 <w:rFonts w:ascii="Times New Roman" w:hAnsi="Times New Roman" w:cs="Times New Roman"/>
                 <w:lang w:val="hu-HU"/>
@@ -11767,6 +11655,7 @@
           </w:tcPr>
           <w:p>
             <w:pPr>
+              <w:jc w:val="center"/>
               <w:rPr>
                 <w:rFonts w:ascii="Times New Roman" w:hAnsi="Times New Roman" w:cs="Times New Roman"/>
                 <w:lang w:val="hu-HU"/>
@@ -11787,6 +11676,7 @@
           </w:tcPr>
           <w:p>
             <w:pPr>
+              <w:jc w:val="center"/>
               <w:rPr>
                 <w:rFonts w:ascii="Times New Roman" w:hAnsi="Times New Roman" w:cs="Times New Roman"/>
                 <w:lang w:val="hu-HU"/>

</xml_diff>